<commit_message>
feature: implement employee management module (CRUD, search, export, account status)
</commit_message>
<xml_diff>
--- a/backend/src/templates/contract_template.docx
+++ b/backend/src/templates/contract_template.docx
@@ -3,40 +3,1222 @@
 <w:document xmlns:wpc="http://schemas.microsoft.com/office/word/2010/wordprocessingCanvas" xmlns:cx="http://schemas.microsoft.com/office/drawing/2014/chartex" xmlns:cx1="http://schemas.microsoft.com/office/drawing/2015/9/8/chartex" xmlns:cx2="http://schemas.microsoft.com/office/drawing/2015/10/21/chartex" xmlns:cx3="http://schemas.microsoft.com/office/drawing/2016/5/9/chartex" xmlns:cx4="http://schemas.microsoft.com/office/drawing/2016/5/10/chartex" xmlns:cx5="http://schemas.microsoft.com/office/drawing/2016/5/11/chartex" xmlns:cx6="http://schemas.microsoft.com/office/drawing/2016/5/12/chartex" xmlns:cx7="http://schemas.microsoft.com/office/drawing/2016/5/13/chartex" xmlns:cx8="http://schemas.microsoft.com/office/drawing/2016/5/14/chartex" xmlns:mc="http://schemas.openxmlformats.org/markup-compatibility/2006" xmlns:aink="http://schemas.microsoft.com/office/drawing/2016/ink" xmlns:am3d="http://schemas.microsoft.com/office/drawing/2017/model3d" xmlns:o="urn:schemas-microsoft-com:office:office" xmlns:oel="http://schemas.microsoft.com/office/2019/extlst" xmlns:r="http://schemas.openxmlformats.org/officeDocument/2006/relationships" xmlns:m="http://schemas.openxmlformats.org/officeDocument/2006/math" xmlns:v="urn:schemas-microsoft-com:vml" xmlns:wp14="http://schemas.microsoft.com/office/word/2010/wordprocessingDrawing" xmlns:wp="http://schemas.openxmlformats.org/drawingml/2006/wordprocessingDrawing" xmlns:w10="urn:schemas-microsoft-com:office:word" xmlns:w="http://schemas.openxmlformats.org/wordprocessingml/2006/main" xmlns:w14="http://schemas.microsoft.com/office/word/2010/wordml" xmlns:w15="http://schemas.microsoft.com/office/word/2012/wordml" xmlns:w16cex="http://schemas.microsoft.com/office/word/2018/wordml/cex" xmlns:w16cid="http://schemas.microsoft.com/office/word/2016/wordml/cid" xmlns:w16="http://schemas.microsoft.com/office/word/2018/wordml" xmlns:w16du="http://schemas.microsoft.com/office/word/2023/wordml/word16du" xmlns:w16sdtdh="http://schemas.microsoft.com/office/word/2020/wordml/sdtdatahash" xmlns:w16sdtfl="http://schemas.microsoft.com/office/word/2024/wordml/sdtformatlock" xmlns:w16se="http://schemas.microsoft.com/office/word/2015/wordml/symex" xmlns:wpg="http://schemas.microsoft.com/office/word/2010/wordprocessingGroup" xmlns:wpi="http://schemas.microsoft.com/office/word/2010/wordprocessingInk" xmlns:wne="http://schemas.microsoft.com/office/word/2006/wordml" xmlns:wps="http://schemas.microsoft.com/office/word/2010/wordprocessingShape" mc:Ignorable="w14 w15 w16se w16cid w16 w16cex w16sdtdh w16sdtfl w16du wp14">
   <w:body>
     <w:p>
-      <w:r>
-        <w:t>HỢP ĐỒNG LÀM VIỆC</w:t>
-      </w:r>
-    </w:p>
-    <w:p/>
-    <w:p>
-      <w:r>
-        <w:t>Họ tên: {full_name}</w:t>
-      </w:r>
-    </w:p>
-    <w:p>
-      <w:r>
-        <w:t>Ngày sinh: {dob}</w:t>
-      </w:r>
-    </w:p>
-    <w:p>
-      <w:r>
-        <w:t>CCCD: {cccd}</w:t>
-      </w:r>
-    </w:p>
-    <w:p>
-      <w:r>
-        <w:t>Vị trí: {position}</w:t>
-      </w:r>
-    </w:p>
-    <w:p>
-      <w:r>
-        <w:t>Phòng ban: {department}</w:t>
-      </w:r>
-    </w:p>
-    <w:p>
-      <w:r>
-        <w:t>Ngày ký: {sign_date}</w:t>
-      </w:r>
+      <w:pPr>
+        <w:jc w:val="center"/>
+        <w:rPr>
+          <w:rFonts w:asciiTheme="majorHAnsi" w:hAnsiTheme="majorHAnsi" w:cstheme="majorHAnsi"/>
+          <w:lang w:val="en-US"/>
+        </w:rPr>
+      </w:pPr>
+      <w:r>
+        <w:rPr>
+          <w:rFonts w:asciiTheme="majorHAnsi" w:hAnsiTheme="majorHAnsi" w:cstheme="majorHAnsi"/>
+          <w:b/>
+          <w:bCs/>
+          <w:lang w:val="en-US"/>
+        </w:rPr>
+        <w:t>CỘNG HÒA XÃ HỘI CHỦ NGHĨA VIỆT NAM</w:t>
+      </w:r>
+    </w:p>
+    <w:p>
+      <w:pPr>
+        <w:jc w:val="center"/>
+        <w:rPr>
+          <w:rFonts w:asciiTheme="majorHAnsi" w:hAnsiTheme="majorHAnsi" w:cstheme="majorHAnsi"/>
+          <w:lang w:val="en-US"/>
+        </w:rPr>
+      </w:pPr>
+      <w:r>
+        <w:rPr>
+          <w:rFonts w:asciiTheme="majorHAnsi" w:hAnsiTheme="majorHAnsi" w:cstheme="majorHAnsi"/>
+          <w:b/>
+          <w:bCs/>
+          <w:lang w:val="en-US"/>
+        </w:rPr>
+        <w:t>Độc lập – Tự do – Hạnh phúc</w:t>
+      </w:r>
+    </w:p>
+    <w:p>
+      <w:pPr>
+        <w:jc w:val="center"/>
+        <w:rPr>
+          <w:rFonts w:asciiTheme="majorHAnsi" w:hAnsiTheme="majorHAnsi" w:cstheme="majorHAnsi"/>
+          <w:lang w:val="en-US"/>
+        </w:rPr>
+      </w:pPr>
+      <w:r>
+        <w:rPr>
+          <w:rFonts w:asciiTheme="majorHAnsi" w:hAnsiTheme="majorHAnsi" w:cstheme="majorHAnsi"/>
+          <w:lang w:val="en-US"/>
+        </w:rPr>
+        <w:t>------------</w:t>
+      </w:r>
+    </w:p>
+    <w:p>
+      <w:pPr>
+        <w:rPr>
+          <w:rFonts w:asciiTheme="majorHAnsi" w:hAnsiTheme="majorHAnsi" w:cstheme="majorHAnsi"/>
+          <w:i/>
+          <w:lang w:val="en-US"/>
+        </w:rPr>
+      </w:pPr>
+      <w:r>
+        <w:rPr>
+          <w:rFonts w:asciiTheme="majorHAnsi" w:hAnsiTheme="majorHAnsi" w:cstheme="majorHAnsi"/>
+          <w:i/>
+          <w:lang w:val="en-US"/>
+        </w:rPr>
+        <w:t>                                                                …., ngày……tháng……năm……</w:t>
+      </w:r>
+    </w:p>
+    <w:p>
+      <w:pPr>
+        <w:rPr>
+          <w:rFonts w:asciiTheme="majorHAnsi" w:hAnsiTheme="majorHAnsi" w:cstheme="majorHAnsi"/>
+          <w:b/>
+          <w:lang w:val="en-US"/>
+        </w:rPr>
+      </w:pPr>
+    </w:p>
+    <w:p>
+      <w:pPr>
+        <w:jc w:val="center"/>
+        <w:rPr>
+          <w:rFonts w:asciiTheme="majorHAnsi" w:hAnsiTheme="majorHAnsi" w:cstheme="majorHAnsi"/>
+          <w:b/>
+          <w:lang w:val="en-US"/>
+        </w:rPr>
+      </w:pPr>
+      <w:r>
+        <w:rPr>
+          <w:rFonts w:asciiTheme="majorHAnsi" w:hAnsiTheme="majorHAnsi" w:cstheme="majorHAnsi"/>
+          <w:b/>
+          <w:lang w:val="en-US"/>
+        </w:rPr>
+        <w:t>HỢP ĐỒNG LAO ĐỘNG</w:t>
+      </w:r>
+    </w:p>
+    <w:p>
+      <w:pPr>
+        <w:rPr>
+          <w:rFonts w:asciiTheme="majorHAnsi" w:hAnsiTheme="majorHAnsi" w:cstheme="majorHAnsi"/>
+          <w:lang w:val="en-US"/>
+        </w:rPr>
+      </w:pPr>
+      <w:r>
+        <w:rPr>
+          <w:rFonts w:asciiTheme="majorHAnsi" w:hAnsiTheme="majorHAnsi" w:cstheme="majorHAnsi"/>
+          <w:lang w:val="en-US"/>
+        </w:rPr>
+        <w:t> </w:t>
+      </w:r>
+    </w:p>
+    <w:p>
+      <w:pPr>
+        <w:rPr>
+          <w:rFonts w:asciiTheme="majorHAnsi" w:hAnsiTheme="majorHAnsi" w:cstheme="majorHAnsi"/>
+        </w:rPr>
+      </w:pPr>
+      <w:r>
+        <w:rPr>
+          <w:rFonts w:asciiTheme="majorHAnsi" w:hAnsiTheme="majorHAnsi" w:cstheme="majorHAnsi"/>
+          <w:lang w:val="en-US"/>
+        </w:rPr>
+        <w:t xml:space="preserve">Chúng tôi, một bên là Ông/Bà </w:t>
+      </w:r>
+      <w:r>
+        <w:rPr>
+          <w:rFonts w:asciiTheme="majorHAnsi" w:hAnsiTheme="majorHAnsi" w:cstheme="majorHAnsi"/>
+        </w:rPr>
+        <w:t xml:space="preserve">: </w:t>
+      </w:r>
+      <w:r>
+        <w:rPr>
+          <w:rFonts w:asciiTheme="majorHAnsi" w:hAnsiTheme="majorHAnsi" w:cstheme="majorHAnsi"/>
+        </w:rPr>
+        <w:t>Trần Thị Lệ</w:t>
+      </w:r>
+    </w:p>
+    <w:p>
+      <w:pPr>
+        <w:rPr>
+          <w:rFonts w:asciiTheme="majorHAnsi" w:hAnsiTheme="majorHAnsi" w:cstheme="majorHAnsi"/>
+        </w:rPr>
+      </w:pPr>
+      <w:r>
+        <w:rPr>
+          <w:rFonts w:asciiTheme="majorHAnsi" w:hAnsiTheme="majorHAnsi" w:cstheme="majorHAnsi"/>
+        </w:rPr>
+        <w:t xml:space="preserve">Chức </w:t>
+      </w:r>
+      <w:r>
+        <w:rPr>
+          <w:rFonts w:asciiTheme="majorHAnsi" w:hAnsiTheme="majorHAnsi" w:cstheme="majorHAnsi"/>
+        </w:rPr>
+        <w:t>vụ</w:t>
+      </w:r>
+      <w:r>
+        <w:rPr>
+          <w:rFonts w:asciiTheme="majorHAnsi" w:hAnsiTheme="majorHAnsi" w:cstheme="majorHAnsi"/>
+        </w:rPr>
+        <w:t xml:space="preserve">: </w:t>
+      </w:r>
+      <w:r>
+        <w:rPr>
+          <w:rFonts w:asciiTheme="majorHAnsi" w:hAnsiTheme="majorHAnsi" w:cstheme="majorHAnsi"/>
+        </w:rPr>
+        <w:t>Giám đốc</w:t>
+      </w:r>
+    </w:p>
+    <w:p>
+      <w:pPr>
+        <w:rPr>
+          <w:rFonts w:asciiTheme="majorHAnsi" w:hAnsiTheme="majorHAnsi" w:cstheme="majorHAnsi"/>
+        </w:rPr>
+      </w:pPr>
+      <w:r>
+        <w:rPr>
+          <w:rFonts w:asciiTheme="majorHAnsi" w:hAnsiTheme="majorHAnsi" w:cstheme="majorHAnsi"/>
+        </w:rPr>
+        <w:t xml:space="preserve">Đại diện </w:t>
+      </w:r>
+      <w:r>
+        <w:rPr>
+          <w:rFonts w:asciiTheme="majorHAnsi" w:hAnsiTheme="majorHAnsi" w:cstheme="majorHAnsi"/>
+        </w:rPr>
+        <w:t xml:space="preserve">cho: </w:t>
+      </w:r>
+      <w:r>
+        <w:rPr>
+          <w:rFonts w:asciiTheme="majorHAnsi" w:hAnsiTheme="majorHAnsi" w:cstheme="majorHAnsi"/>
+        </w:rPr>
+        <w:t>Nguyễn Văn A</w:t>
+      </w:r>
+    </w:p>
+    <w:p>
+      <w:pPr>
+        <w:rPr>
+          <w:rFonts w:asciiTheme="majorHAnsi" w:hAnsiTheme="majorHAnsi" w:cstheme="majorHAnsi"/>
+        </w:rPr>
+      </w:pPr>
+      <w:r>
+        <w:rPr>
+          <w:rFonts w:asciiTheme="majorHAnsi" w:hAnsiTheme="majorHAnsi" w:cstheme="majorHAnsi"/>
+        </w:rPr>
+        <w:t xml:space="preserve">Địa </w:t>
+      </w:r>
+      <w:r>
+        <w:rPr>
+          <w:rFonts w:asciiTheme="majorHAnsi" w:hAnsiTheme="majorHAnsi" w:cstheme="majorHAnsi"/>
+        </w:rPr>
+        <w:t xml:space="preserve">chỉ: {address} </w:t>
+      </w:r>
+      <w:r>
+        <w:rPr>
+          <w:rFonts w:asciiTheme="majorHAnsi" w:hAnsiTheme="majorHAnsi" w:cstheme="majorHAnsi"/>
+        </w:rPr>
+        <w:t xml:space="preserve">Điện </w:t>
+      </w:r>
+      <w:r>
+        <w:rPr>
+          <w:rFonts w:asciiTheme="majorHAnsi" w:hAnsiTheme="majorHAnsi" w:cstheme="majorHAnsi"/>
+        </w:rPr>
+        <w:t>thoại: {phone}</w:t>
+      </w:r>
+    </w:p>
+    <w:p>
+      <w:pPr>
+        <w:rPr>
+          <w:rFonts w:asciiTheme="majorHAnsi" w:hAnsiTheme="majorHAnsi" w:cstheme="majorHAnsi"/>
+        </w:rPr>
+      </w:pPr>
+      <w:r>
+        <w:rPr>
+          <w:rFonts w:asciiTheme="majorHAnsi" w:hAnsiTheme="majorHAnsi" w:cstheme="majorHAnsi"/>
+        </w:rPr>
+        <w:t>Và một bên là Ông/Bà</w:t>
+      </w:r>
+      <w:r>
+        <w:rPr>
+          <w:rFonts w:asciiTheme="majorHAnsi" w:hAnsiTheme="majorHAnsi" w:cstheme="majorHAnsi"/>
+        </w:rPr>
+        <w:t> : {</w:t>
+      </w:r>
+      <w:r>
+        <w:rPr>
+          <w:rFonts w:asciiTheme="majorHAnsi" w:hAnsiTheme="majorHAnsi" w:cstheme="majorHAnsi"/>
+        </w:rPr>
+        <w:t>full_name</w:t>
+      </w:r>
+      <w:r>
+        <w:rPr>
+          <w:rFonts w:asciiTheme="majorHAnsi" w:hAnsiTheme="majorHAnsi" w:cstheme="majorHAnsi"/>
+        </w:rPr>
+        <w:t>}</w:t>
+      </w:r>
+    </w:p>
+    <w:p>
+      <w:pPr>
+        <w:rPr>
+          <w:rFonts w:asciiTheme="majorHAnsi" w:hAnsiTheme="majorHAnsi" w:cstheme="majorHAnsi"/>
+          <w:lang w:val="en-US"/>
+        </w:rPr>
+      </w:pPr>
+      <w:r>
+        <w:rPr>
+          <w:rFonts w:asciiTheme="majorHAnsi" w:hAnsiTheme="majorHAnsi" w:cstheme="majorHAnsi"/>
+        </w:rPr>
+        <w:t xml:space="preserve">Sinh ngày: </w:t>
+      </w:r>
+      <w:r>
+        <w:rPr>
+          <w:rFonts w:asciiTheme="majorHAnsi" w:hAnsiTheme="majorHAnsi" w:cstheme="majorHAnsi"/>
+          <w:lang w:val="en-US"/>
+        </w:rPr>
+        <w:t>{dob}</w:t>
+      </w:r>
+    </w:p>
+    <w:p>
+      <w:pPr>
+        <w:rPr>
+          <w:rFonts w:asciiTheme="majorHAnsi" w:hAnsiTheme="majorHAnsi" w:cstheme="majorHAnsi"/>
+        </w:rPr>
+      </w:pPr>
+      <w:r>
+        <w:rPr>
+          <w:rFonts w:asciiTheme="majorHAnsi" w:hAnsiTheme="majorHAnsi" w:cstheme="majorHAnsi"/>
+        </w:rPr>
+        <w:t>Nghề nghiệp</w:t>
+      </w:r>
+      <w:r>
+        <w:rPr>
+          <w:rFonts w:asciiTheme="majorHAnsi" w:hAnsiTheme="majorHAnsi" w:cstheme="majorHAnsi"/>
+        </w:rPr>
+        <w:t> : {</w:t>
+      </w:r>
+      <w:r>
+        <w:rPr>
+          <w:rFonts w:asciiTheme="majorHAnsi" w:hAnsiTheme="majorHAnsi" w:cstheme="majorHAnsi"/>
+        </w:rPr>
+        <w:t>position</w:t>
+      </w:r>
+      <w:r>
+        <w:rPr>
+          <w:rFonts w:asciiTheme="majorHAnsi" w:hAnsiTheme="majorHAnsi" w:cstheme="majorHAnsi"/>
+        </w:rPr>
+        <w:t>}</w:t>
+      </w:r>
+    </w:p>
+    <w:p>
+      <w:pPr>
+        <w:rPr>
+          <w:rFonts w:asciiTheme="majorHAnsi" w:hAnsiTheme="majorHAnsi" w:cstheme="majorHAnsi"/>
+        </w:rPr>
+      </w:pPr>
+      <w:r>
+        <w:rPr>
+          <w:rFonts w:asciiTheme="majorHAnsi" w:hAnsiTheme="majorHAnsi" w:cstheme="majorHAnsi"/>
+        </w:rPr>
+        <w:t>Địa chỉ thường trú</w:t>
+      </w:r>
+      <w:r>
+        <w:rPr>
+          <w:rFonts w:asciiTheme="majorHAnsi" w:hAnsiTheme="majorHAnsi" w:cstheme="majorHAnsi"/>
+        </w:rPr>
+        <w:t> : {</w:t>
+      </w:r>
+      <w:r>
+        <w:rPr>
+          <w:rFonts w:asciiTheme="majorHAnsi" w:hAnsiTheme="majorHAnsi" w:cstheme="majorHAnsi"/>
+        </w:rPr>
+        <w:t>address}</w:t>
+      </w:r>
+    </w:p>
+    <w:p>
+      <w:pPr>
+        <w:rPr>
+          <w:rFonts w:asciiTheme="majorHAnsi" w:hAnsiTheme="majorHAnsi" w:cstheme="majorHAnsi"/>
+        </w:rPr>
+      </w:pPr>
+      <w:r>
+        <w:rPr>
+          <w:rFonts w:asciiTheme="majorHAnsi" w:hAnsiTheme="majorHAnsi" w:cstheme="majorHAnsi"/>
+        </w:rPr>
+        <w:t>Số C</w:t>
+      </w:r>
+      <w:r>
+        <w:rPr>
+          <w:rFonts w:asciiTheme="majorHAnsi" w:hAnsiTheme="majorHAnsi" w:cstheme="majorHAnsi"/>
+        </w:rPr>
+        <w:t xml:space="preserve">CCD: {cccd} </w:t>
+      </w:r>
+      <w:r>
+        <w:rPr>
+          <w:rFonts w:asciiTheme="majorHAnsi" w:hAnsiTheme="majorHAnsi" w:cstheme="majorHAnsi"/>
+        </w:rPr>
+        <w:t>cấp ngày</w:t>
+      </w:r>
+      <w:r>
+        <w:rPr>
+          <w:rFonts w:asciiTheme="majorHAnsi" w:hAnsiTheme="majorHAnsi" w:cstheme="majorHAnsi"/>
+        </w:rPr>
+        <w:t>: {</w:t>
+      </w:r>
+      <w:r>
+        <w:rPr>
+          <w:rFonts w:asciiTheme="majorHAnsi" w:hAnsiTheme="majorHAnsi" w:cstheme="majorHAnsi"/>
+        </w:rPr>
+        <w:t>cccd_issue_date</w:t>
+      </w:r>
+      <w:r>
+        <w:rPr>
+          <w:rFonts w:asciiTheme="majorHAnsi" w:hAnsiTheme="majorHAnsi" w:cstheme="majorHAnsi"/>
+        </w:rPr>
+        <w:t>}</w:t>
+      </w:r>
+    </w:p>
+    <w:p>
+      <w:pPr>
+        <w:rPr>
+          <w:rFonts w:asciiTheme="majorHAnsi" w:hAnsiTheme="majorHAnsi" w:cstheme="majorHAnsi"/>
+        </w:rPr>
+      </w:pPr>
+      <w:r>
+        <w:rPr>
+          <w:rFonts w:asciiTheme="majorHAnsi" w:hAnsiTheme="majorHAnsi" w:cstheme="majorHAnsi"/>
+        </w:rPr>
+        <w:t>Số sổ lao động (nếu có)</w:t>
+      </w:r>
+      <w:r>
+        <w:rPr>
+          <w:rFonts w:asciiTheme="majorHAnsi" w:hAnsiTheme="majorHAnsi" w:cstheme="majorHAnsi"/>
+        </w:rPr>
+        <w:t>:</w:t>
+      </w:r>
+      <w:r>
+        <w:rPr>
+          <w:rFonts w:asciiTheme="majorHAnsi" w:hAnsiTheme="majorHAnsi" w:cstheme="majorHAnsi"/>
+          <w:lang w:val="en-US"/>
+        </w:rPr>
+        <w:t xml:space="preserve"> {</w:t>
+      </w:r>
+      <w:r>
+        <w:rPr>
+          <w:rFonts w:asciiTheme="majorHAnsi" w:hAnsiTheme="majorHAnsi" w:cstheme="majorHAnsi"/>
+        </w:rPr>
+        <w:t>labor_book_number</w:t>
+      </w:r>
+      <w:r>
+        <w:rPr>
+          <w:rFonts w:asciiTheme="majorHAnsi" w:hAnsiTheme="majorHAnsi" w:cstheme="majorHAnsi"/>
+        </w:rPr>
+        <w:t>}</w:t>
+      </w:r>
+    </w:p>
+    <w:p>
+      <w:pPr>
+        <w:rPr>
+          <w:rFonts w:asciiTheme="majorHAnsi" w:hAnsiTheme="majorHAnsi" w:cstheme="majorHAnsi"/>
+        </w:rPr>
+      </w:pPr>
+      <w:r>
+        <w:rPr>
+          <w:rFonts w:asciiTheme="majorHAnsi" w:hAnsiTheme="majorHAnsi" w:cstheme="majorHAnsi"/>
+          <w:b/>
+          <w:bCs/>
+        </w:rPr>
+        <w:t>Thỏa thuận ký kết hợp đồng lao động và cam kết làm đúng những điều khoản sau đây :</w:t>
+      </w:r>
+    </w:p>
+    <w:p>
+      <w:pPr>
+        <w:rPr>
+          <w:rFonts w:asciiTheme="majorHAnsi" w:hAnsiTheme="majorHAnsi" w:cstheme="majorHAnsi"/>
+          <w:b/>
+          <w:bCs/>
+        </w:rPr>
+      </w:pPr>
+      <w:r>
+        <w:rPr>
+          <w:rFonts w:asciiTheme="majorHAnsi" w:hAnsiTheme="majorHAnsi" w:cstheme="majorHAnsi"/>
+          <w:b/>
+          <w:bCs/>
+        </w:rPr>
+        <w:t>Điều 1: Thời hạn và công việc</w:t>
+      </w:r>
+    </w:p>
+    <w:p>
+      <w:pPr>
+        <w:rPr>
+          <w:rFonts w:asciiTheme="majorHAnsi" w:hAnsiTheme="majorHAnsi" w:cstheme="majorHAnsi"/>
+        </w:rPr>
+      </w:pPr>
+      <w:r>
+        <w:rPr>
+          <w:rFonts w:asciiTheme="majorHAnsi" w:hAnsiTheme="majorHAnsi" w:cstheme="majorHAnsi"/>
+        </w:rPr>
+        <w:t>- Ông, bà : .....................làm việc theo loại hợp đồng lao động ..............từ ngày …... tháng …... năm ……. đến ngày ……. Tháng ….… năm……</w:t>
+      </w:r>
+    </w:p>
+    <w:p>
+      <w:pPr>
+        <w:rPr>
+          <w:rFonts w:asciiTheme="majorHAnsi" w:hAnsiTheme="majorHAnsi" w:cstheme="majorHAnsi"/>
+        </w:rPr>
+      </w:pPr>
+      <w:r>
+        <w:rPr>
+          <w:rFonts w:asciiTheme="majorHAnsi" w:hAnsiTheme="majorHAnsi" w:cstheme="majorHAnsi"/>
+        </w:rPr>
+        <w:t>- Thử việc từ ngày…….tháng…..…năm……..đến ngày….…tháng……năm……</w:t>
+      </w:r>
+    </w:p>
+    <w:p>
+      <w:pPr>
+        <w:rPr>
+          <w:rFonts w:asciiTheme="majorHAnsi" w:hAnsiTheme="majorHAnsi" w:cstheme="majorHAnsi"/>
+        </w:rPr>
+      </w:pPr>
+      <w:r>
+        <w:rPr>
+          <w:rFonts w:asciiTheme="majorHAnsi" w:hAnsiTheme="majorHAnsi" w:cstheme="majorHAnsi"/>
+        </w:rPr>
+        <w:t>- Địa điểm làm việc :............................................................</w:t>
+      </w:r>
+    </w:p>
+    <w:p>
+      <w:pPr>
+        <w:rPr>
+          <w:rFonts w:asciiTheme="majorHAnsi" w:hAnsiTheme="majorHAnsi" w:cstheme="majorHAnsi"/>
+        </w:rPr>
+      </w:pPr>
+      <w:r>
+        <w:rPr>
+          <w:rFonts w:asciiTheme="majorHAnsi" w:hAnsiTheme="majorHAnsi" w:cstheme="majorHAnsi"/>
+        </w:rPr>
+        <w:t>- Chức vụ :...........................................................................</w:t>
+      </w:r>
+    </w:p>
+    <w:p>
+      <w:pPr>
+        <w:rPr>
+          <w:rFonts w:asciiTheme="majorHAnsi" w:hAnsiTheme="majorHAnsi" w:cstheme="majorHAnsi"/>
+        </w:rPr>
+      </w:pPr>
+      <w:r>
+        <w:rPr>
+          <w:rFonts w:asciiTheme="majorHAnsi" w:hAnsiTheme="majorHAnsi" w:cstheme="majorHAnsi"/>
+        </w:rPr>
+        <w:t>- Công việc phải làm :..........................................................</w:t>
+      </w:r>
+    </w:p>
+    <w:p>
+      <w:pPr>
+        <w:rPr>
+          <w:rFonts w:asciiTheme="majorHAnsi" w:hAnsiTheme="majorHAnsi" w:cstheme="majorHAnsi"/>
+          <w:b/>
+          <w:bCs/>
+        </w:rPr>
+      </w:pPr>
+      <w:r>
+        <w:rPr>
+          <w:rFonts w:asciiTheme="majorHAnsi" w:hAnsiTheme="majorHAnsi" w:cstheme="majorHAnsi"/>
+          <w:b/>
+          <w:bCs/>
+        </w:rPr>
+        <w:t>Điều 2: Chế độ làm việc</w:t>
+      </w:r>
+    </w:p>
+    <w:p>
+      <w:pPr>
+        <w:rPr>
+          <w:rFonts w:asciiTheme="majorHAnsi" w:hAnsiTheme="majorHAnsi" w:cstheme="majorHAnsi"/>
+        </w:rPr>
+      </w:pPr>
+      <w:r>
+        <w:rPr>
+          <w:rFonts w:asciiTheme="majorHAnsi" w:hAnsiTheme="majorHAnsi" w:cstheme="majorHAnsi"/>
+        </w:rPr>
+        <w:t>- Thời giờ làm việc :..............................................................</w:t>
+      </w:r>
+    </w:p>
+    <w:p>
+      <w:pPr>
+        <w:rPr>
+          <w:rFonts w:asciiTheme="majorHAnsi" w:hAnsiTheme="majorHAnsi" w:cstheme="majorHAnsi"/>
+        </w:rPr>
+      </w:pPr>
+      <w:r>
+        <w:rPr>
+          <w:rFonts w:asciiTheme="majorHAnsi" w:hAnsiTheme="majorHAnsi" w:cstheme="majorHAnsi"/>
+        </w:rPr>
+        <w:t>- Được cấp phát những dụng cụ làm việc gồm :...................</w:t>
+      </w:r>
+    </w:p>
+    <w:p>
+      <w:pPr>
+        <w:rPr>
+          <w:rFonts w:asciiTheme="majorHAnsi" w:hAnsiTheme="majorHAnsi" w:cstheme="majorHAnsi"/>
+        </w:rPr>
+      </w:pPr>
+      <w:r>
+        <w:rPr>
+          <w:rFonts w:asciiTheme="majorHAnsi" w:hAnsiTheme="majorHAnsi" w:cstheme="majorHAnsi"/>
+        </w:rPr>
+        <w:t>- Điều kiện an toàn và vệ sinh lao động tại nơi làm việc theo quy định hiện hành của nhà nước.</w:t>
+      </w:r>
+    </w:p>
+    <w:p>
+      <w:pPr>
+        <w:rPr>
+          <w:rFonts w:asciiTheme="majorHAnsi" w:hAnsiTheme="majorHAnsi" w:cstheme="majorHAnsi"/>
+          <w:b/>
+          <w:bCs/>
+        </w:rPr>
+      </w:pPr>
+      <w:r>
+        <w:rPr>
+          <w:rFonts w:asciiTheme="majorHAnsi" w:hAnsiTheme="majorHAnsi" w:cstheme="majorHAnsi"/>
+          <w:b/>
+          <w:bCs/>
+        </w:rPr>
+        <w:lastRenderedPageBreak/>
+        <w:t>Điều 3: Nghĩa vụ, quyền hạn và các quyền lợi người lao động</w:t>
+      </w:r>
+    </w:p>
+    <w:p>
+      <w:pPr>
+        <w:rPr>
+          <w:rFonts w:asciiTheme="majorHAnsi" w:hAnsiTheme="majorHAnsi" w:cstheme="majorHAnsi"/>
+        </w:rPr>
+      </w:pPr>
+      <w:r>
+        <w:rPr>
+          <w:rFonts w:asciiTheme="majorHAnsi" w:hAnsiTheme="majorHAnsi" w:cstheme="majorHAnsi"/>
+          <w:b/>
+          <w:bCs/>
+        </w:rPr>
+        <w:t>3.1 Nghĩa vụ :</w:t>
+      </w:r>
+    </w:p>
+    <w:p>
+      <w:pPr>
+        <w:rPr>
+          <w:rFonts w:asciiTheme="majorHAnsi" w:hAnsiTheme="majorHAnsi" w:cstheme="majorHAnsi"/>
+        </w:rPr>
+      </w:pPr>
+      <w:r>
+        <w:rPr>
+          <w:rFonts w:asciiTheme="majorHAnsi" w:hAnsiTheme="majorHAnsi" w:cstheme="majorHAnsi"/>
+        </w:rPr>
+        <w:t>- Trong công việc, chịu sự điều hành trực tiếp của ông, bà :................</w:t>
+      </w:r>
+    </w:p>
+    <w:p>
+      <w:pPr>
+        <w:rPr>
+          <w:rFonts w:asciiTheme="majorHAnsi" w:hAnsiTheme="majorHAnsi" w:cstheme="majorHAnsi"/>
+        </w:rPr>
+      </w:pPr>
+      <w:r>
+        <w:rPr>
+          <w:rFonts w:asciiTheme="majorHAnsi" w:hAnsiTheme="majorHAnsi" w:cstheme="majorHAnsi"/>
+        </w:rPr>
+        <w:t>- Hoàn thành những công việc trong hợp đồng lao động.</w:t>
+      </w:r>
+    </w:p>
+    <w:p>
+      <w:pPr>
+        <w:rPr>
+          <w:rFonts w:asciiTheme="majorHAnsi" w:hAnsiTheme="majorHAnsi" w:cstheme="majorHAnsi"/>
+        </w:rPr>
+      </w:pPr>
+      <w:r>
+        <w:rPr>
+          <w:rFonts w:asciiTheme="majorHAnsi" w:hAnsiTheme="majorHAnsi" w:cstheme="majorHAnsi"/>
+        </w:rPr>
+        <w:t>- Chấp hành nghiêm túc nội quy, quy chế của đơn vị, kỷ luật lao động, an toàn lao động và các quy định trong thỏa ước lao động tập thể.</w:t>
+      </w:r>
+    </w:p>
+    <w:p>
+      <w:pPr>
+        <w:rPr>
+          <w:rFonts w:asciiTheme="majorHAnsi" w:hAnsiTheme="majorHAnsi" w:cstheme="majorHAnsi"/>
+        </w:rPr>
+      </w:pPr>
+      <w:r>
+        <w:rPr>
+          <w:rFonts w:asciiTheme="majorHAnsi" w:hAnsiTheme="majorHAnsi" w:cstheme="majorHAnsi"/>
+          <w:b/>
+          <w:bCs/>
+        </w:rPr>
+        <w:t>3.2 Quyền hạn:</w:t>
+      </w:r>
+    </w:p>
+    <w:p>
+      <w:pPr>
+        <w:rPr>
+          <w:rFonts w:asciiTheme="majorHAnsi" w:hAnsiTheme="majorHAnsi" w:cstheme="majorHAnsi"/>
+        </w:rPr>
+      </w:pPr>
+      <w:r>
+        <w:rPr>
+          <w:rFonts w:asciiTheme="majorHAnsi" w:hAnsiTheme="majorHAnsi" w:cstheme="majorHAnsi"/>
+        </w:rPr>
+        <w:t>- Có quyền đề xuất, khiếu nại, thay đổi, tạm hoãn, chấm dứt hợp đồng lao động theo quy định của pháp luật lao động hiện hành.</w:t>
+      </w:r>
+    </w:p>
+    <w:p>
+      <w:pPr>
+        <w:rPr>
+          <w:rFonts w:asciiTheme="majorHAnsi" w:hAnsiTheme="majorHAnsi" w:cstheme="majorHAnsi"/>
+        </w:rPr>
+      </w:pPr>
+      <w:r>
+        <w:rPr>
+          <w:rFonts w:asciiTheme="majorHAnsi" w:hAnsiTheme="majorHAnsi" w:cstheme="majorHAnsi"/>
+          <w:b/>
+          <w:bCs/>
+        </w:rPr>
+        <w:t>3.3 Quyền lợi :</w:t>
+      </w:r>
+    </w:p>
+    <w:p>
+      <w:pPr>
+        <w:rPr>
+          <w:rFonts w:asciiTheme="majorHAnsi" w:hAnsiTheme="majorHAnsi" w:cstheme="majorHAnsi"/>
+        </w:rPr>
+      </w:pPr>
+      <w:r>
+        <w:rPr>
+          <w:rFonts w:asciiTheme="majorHAnsi" w:hAnsiTheme="majorHAnsi" w:cstheme="majorHAnsi"/>
+        </w:rPr>
+        <w:t>- Phương tiện đi lại làm việc :..........................................</w:t>
+      </w:r>
+    </w:p>
+    <w:p>
+      <w:pPr>
+        <w:rPr>
+          <w:rFonts w:asciiTheme="majorHAnsi" w:hAnsiTheme="majorHAnsi" w:cstheme="majorHAnsi"/>
+        </w:rPr>
+      </w:pPr>
+      <w:r>
+        <w:rPr>
+          <w:rFonts w:asciiTheme="majorHAnsi" w:hAnsiTheme="majorHAnsi" w:cstheme="majorHAnsi"/>
+        </w:rPr>
+        <w:t xml:space="preserve">- Mức lương chính hoặc tiền công :............. </w:t>
+      </w:r>
+    </w:p>
+    <w:p>
+      <w:pPr>
+        <w:rPr>
+          <w:rFonts w:asciiTheme="majorHAnsi" w:hAnsiTheme="majorHAnsi" w:cstheme="majorHAnsi"/>
+        </w:rPr>
+      </w:pPr>
+      <w:r>
+        <w:rPr>
+          <w:rFonts w:asciiTheme="majorHAnsi" w:hAnsiTheme="majorHAnsi" w:cstheme="majorHAnsi"/>
+        </w:rPr>
+        <w:t>Được trả...........lần vào các ngày............và ngày.............hàng tháng.</w:t>
+      </w:r>
+    </w:p>
+    <w:p>
+      <w:pPr>
+        <w:rPr>
+          <w:rFonts w:asciiTheme="majorHAnsi" w:hAnsiTheme="majorHAnsi" w:cstheme="majorHAnsi"/>
+        </w:rPr>
+      </w:pPr>
+      <w:r>
+        <w:rPr>
+          <w:rFonts w:asciiTheme="majorHAnsi" w:hAnsiTheme="majorHAnsi" w:cstheme="majorHAnsi"/>
+        </w:rPr>
+        <w:t>- Phụ cấp gồm : ..................................................................</w:t>
+      </w:r>
+    </w:p>
+    <w:p>
+      <w:pPr>
+        <w:rPr>
+          <w:rFonts w:asciiTheme="majorHAnsi" w:hAnsiTheme="majorHAnsi" w:cstheme="majorHAnsi"/>
+        </w:rPr>
+      </w:pPr>
+      <w:r>
+        <w:rPr>
+          <w:rFonts w:asciiTheme="majorHAnsi" w:hAnsiTheme="majorHAnsi" w:cstheme="majorHAnsi"/>
+        </w:rPr>
+        <w:t>..........................................................................................</w:t>
+      </w:r>
+    </w:p>
+    <w:p>
+      <w:pPr>
+        <w:rPr>
+          <w:rFonts w:asciiTheme="majorHAnsi" w:hAnsiTheme="majorHAnsi" w:cstheme="majorHAnsi"/>
+        </w:rPr>
+      </w:pPr>
+      <w:r>
+        <w:rPr>
+          <w:rFonts w:asciiTheme="majorHAnsi" w:hAnsiTheme="majorHAnsi" w:cstheme="majorHAnsi"/>
+        </w:rPr>
+        <w:t>- Được trang bị bảo hộ lao động gồm :</w:t>
+      </w:r>
+    </w:p>
+    <w:p>
+      <w:pPr>
+        <w:rPr>
+          <w:rFonts w:asciiTheme="majorHAnsi" w:hAnsiTheme="majorHAnsi" w:cstheme="majorHAnsi"/>
+        </w:rPr>
+      </w:pPr>
+      <w:r>
+        <w:rPr>
+          <w:rFonts w:asciiTheme="majorHAnsi" w:hAnsiTheme="majorHAnsi" w:cstheme="majorHAnsi"/>
+        </w:rPr>
+        <w:t>.............................................................................................</w:t>
+      </w:r>
+    </w:p>
+    <w:p>
+      <w:pPr>
+        <w:rPr>
+          <w:rFonts w:asciiTheme="majorHAnsi" w:hAnsiTheme="majorHAnsi" w:cstheme="majorHAnsi"/>
+        </w:rPr>
+      </w:pPr>
+      <w:r>
+        <w:rPr>
+          <w:rFonts w:asciiTheme="majorHAnsi" w:hAnsiTheme="majorHAnsi" w:cstheme="majorHAnsi"/>
+        </w:rPr>
+        <w:t>.............................................................................................</w:t>
+      </w:r>
+    </w:p>
+    <w:p>
+      <w:pPr>
+        <w:rPr>
+          <w:rFonts w:asciiTheme="majorHAnsi" w:hAnsiTheme="majorHAnsi" w:cstheme="majorHAnsi"/>
+        </w:rPr>
+      </w:pPr>
+      <w:r>
+        <w:rPr>
+          <w:rFonts w:asciiTheme="majorHAnsi" w:hAnsiTheme="majorHAnsi" w:cstheme="majorHAnsi"/>
+        </w:rPr>
+        <w:t>- Số ngày nghỉ hàng năm được hưởng lương (nghỉ lễ, phép, việc riêng):</w:t>
+      </w:r>
+    </w:p>
+    <w:p>
+      <w:pPr>
+        <w:rPr>
+          <w:rFonts w:asciiTheme="majorHAnsi" w:hAnsiTheme="majorHAnsi" w:cstheme="majorHAnsi"/>
+        </w:rPr>
+      </w:pPr>
+      <w:r>
+        <w:rPr>
+          <w:rFonts w:asciiTheme="majorHAnsi" w:hAnsiTheme="majorHAnsi" w:cstheme="majorHAnsi"/>
+        </w:rPr>
+        <w:t>.............................................................................................</w:t>
+      </w:r>
+    </w:p>
+    <w:p>
+      <w:pPr>
+        <w:rPr>
+          <w:rFonts w:asciiTheme="majorHAnsi" w:hAnsiTheme="majorHAnsi" w:cstheme="majorHAnsi"/>
+        </w:rPr>
+      </w:pPr>
+      <w:r>
+        <w:rPr>
+          <w:rFonts w:asciiTheme="majorHAnsi" w:hAnsiTheme="majorHAnsi" w:cstheme="majorHAnsi"/>
+        </w:rPr>
+        <w:t>.............................................................................................</w:t>
+      </w:r>
+    </w:p>
+    <w:p>
+      <w:pPr>
+        <w:rPr>
+          <w:rFonts w:asciiTheme="majorHAnsi" w:hAnsiTheme="majorHAnsi" w:cstheme="majorHAnsi"/>
+        </w:rPr>
+      </w:pPr>
+      <w:r>
+        <w:rPr>
+          <w:rFonts w:asciiTheme="majorHAnsi" w:hAnsiTheme="majorHAnsi" w:cstheme="majorHAnsi"/>
+        </w:rPr>
+        <w:t>- Bảo hiểm xã hội:</w:t>
+      </w:r>
+    </w:p>
+    <w:p>
+      <w:pPr>
+        <w:rPr>
+          <w:rFonts w:asciiTheme="majorHAnsi" w:hAnsiTheme="majorHAnsi" w:cstheme="majorHAnsi"/>
+        </w:rPr>
+      </w:pPr>
+      <w:r>
+        <w:rPr>
+          <w:rFonts w:asciiTheme="majorHAnsi" w:hAnsiTheme="majorHAnsi" w:cstheme="majorHAnsi"/>
+        </w:rPr>
+        <w:t>.............................................................................................</w:t>
+      </w:r>
+    </w:p>
+    <w:p>
+      <w:pPr>
+        <w:rPr>
+          <w:rFonts w:asciiTheme="majorHAnsi" w:hAnsiTheme="majorHAnsi" w:cstheme="majorHAnsi"/>
+        </w:rPr>
+      </w:pPr>
+      <w:r>
+        <w:rPr>
+          <w:rFonts w:asciiTheme="majorHAnsi" w:hAnsiTheme="majorHAnsi" w:cstheme="majorHAnsi"/>
+        </w:rPr>
+        <w:t>.............................................................................................</w:t>
+      </w:r>
+    </w:p>
+    <w:p>
+      <w:pPr>
+        <w:rPr>
+          <w:rFonts w:asciiTheme="majorHAnsi" w:hAnsiTheme="majorHAnsi" w:cstheme="majorHAnsi"/>
+        </w:rPr>
+      </w:pPr>
+      <w:r>
+        <w:rPr>
+          <w:rFonts w:asciiTheme="majorHAnsi" w:hAnsiTheme="majorHAnsi" w:cstheme="majorHAnsi"/>
+        </w:rPr>
+        <w:t>- Được hưởng các phúc lợi :</w:t>
+      </w:r>
+    </w:p>
+    <w:p>
+      <w:pPr>
+        <w:rPr>
+          <w:rFonts w:asciiTheme="majorHAnsi" w:hAnsiTheme="majorHAnsi" w:cstheme="majorHAnsi"/>
+        </w:rPr>
+      </w:pPr>
+      <w:r>
+        <w:rPr>
+          <w:rFonts w:asciiTheme="majorHAnsi" w:hAnsiTheme="majorHAnsi" w:cstheme="majorHAnsi"/>
+        </w:rPr>
+        <w:t>.............................................................................................</w:t>
+      </w:r>
+    </w:p>
+    <w:p>
+      <w:pPr>
+        <w:rPr>
+          <w:rFonts w:asciiTheme="majorHAnsi" w:hAnsiTheme="majorHAnsi" w:cstheme="majorHAnsi"/>
+        </w:rPr>
+      </w:pPr>
+      <w:r>
+        <w:rPr>
+          <w:rFonts w:asciiTheme="majorHAnsi" w:hAnsiTheme="majorHAnsi" w:cstheme="majorHAnsi"/>
+        </w:rPr>
+        <w:t>.............................................................................................</w:t>
+      </w:r>
+    </w:p>
+    <w:p>
+      <w:pPr>
+        <w:rPr>
+          <w:rFonts w:asciiTheme="majorHAnsi" w:hAnsiTheme="majorHAnsi" w:cstheme="majorHAnsi"/>
+        </w:rPr>
+      </w:pPr>
+      <w:r>
+        <w:rPr>
+          <w:rFonts w:asciiTheme="majorHAnsi" w:hAnsiTheme="majorHAnsi" w:cstheme="majorHAnsi"/>
+        </w:rPr>
+        <w:t>- Được hưởng các khoản thưởng, nâng lương, bồi dưỡng nghiệp vụ, thực hiện nhiệm vụ hợp tác khoa học, công nghệ với các đơn vị trong hoặc ngoài nước:</w:t>
+      </w:r>
+    </w:p>
+    <w:p>
+      <w:pPr>
+        <w:rPr>
+          <w:rFonts w:asciiTheme="majorHAnsi" w:hAnsiTheme="majorHAnsi" w:cstheme="majorHAnsi"/>
+        </w:rPr>
+      </w:pPr>
+      <w:r>
+        <w:rPr>
+          <w:rFonts w:asciiTheme="majorHAnsi" w:hAnsiTheme="majorHAnsi" w:cstheme="majorHAnsi"/>
+        </w:rPr>
+        <w:t>.............................................................................................</w:t>
+      </w:r>
+    </w:p>
+    <w:p>
+      <w:pPr>
+        <w:rPr>
+          <w:rFonts w:asciiTheme="majorHAnsi" w:hAnsiTheme="majorHAnsi" w:cstheme="majorHAnsi"/>
+        </w:rPr>
+      </w:pPr>
+      <w:r>
+        <w:rPr>
+          <w:rFonts w:asciiTheme="majorHAnsi" w:hAnsiTheme="majorHAnsi" w:cstheme="majorHAnsi"/>
+        </w:rPr>
+        <w:lastRenderedPageBreak/>
+        <w:t>.............................................................................................</w:t>
+      </w:r>
+    </w:p>
+    <w:p>
+      <w:pPr>
+        <w:rPr>
+          <w:rFonts w:asciiTheme="majorHAnsi" w:hAnsiTheme="majorHAnsi" w:cstheme="majorHAnsi"/>
+        </w:rPr>
+      </w:pPr>
+      <w:r>
+        <w:rPr>
+          <w:rFonts w:asciiTheme="majorHAnsi" w:hAnsiTheme="majorHAnsi" w:cstheme="majorHAnsi"/>
+        </w:rPr>
+        <w:t>- Được hưởng các chế độ ngừng việc trợ cấp thôi việc, bồi thường theo quy định của pháp luật lao động</w:t>
+      </w:r>
+    </w:p>
+    <w:p>
+      <w:pPr>
+        <w:rPr>
+          <w:rFonts w:asciiTheme="majorHAnsi" w:hAnsiTheme="majorHAnsi" w:cstheme="majorHAnsi"/>
+          <w:b/>
+          <w:bCs/>
+        </w:rPr>
+      </w:pPr>
+      <w:r>
+        <w:rPr>
+          <w:rFonts w:asciiTheme="majorHAnsi" w:hAnsiTheme="majorHAnsi" w:cstheme="majorHAnsi"/>
+          <w:b/>
+          <w:bCs/>
+        </w:rPr>
+        <w:t>Điều 4: Nghĩa vụ và quyền hạn của người sử dụng lao động</w:t>
+      </w:r>
+    </w:p>
+    <w:p>
+      <w:pPr>
+        <w:rPr>
+          <w:rFonts w:asciiTheme="majorHAnsi" w:hAnsiTheme="majorHAnsi" w:cstheme="majorHAnsi"/>
+        </w:rPr>
+      </w:pPr>
+      <w:r>
+        <w:rPr>
+          <w:rFonts w:asciiTheme="majorHAnsi" w:hAnsiTheme="majorHAnsi" w:cstheme="majorHAnsi"/>
+          <w:b/>
+          <w:bCs/>
+        </w:rPr>
+        <w:t>4.1 Nghĩa vụ: </w:t>
+      </w:r>
+    </w:p>
+    <w:p>
+      <w:pPr>
+        <w:rPr>
+          <w:rFonts w:asciiTheme="majorHAnsi" w:hAnsiTheme="majorHAnsi" w:cstheme="majorHAnsi"/>
+        </w:rPr>
+      </w:pPr>
+      <w:r>
+        <w:rPr>
+          <w:rFonts w:asciiTheme="majorHAnsi" w:hAnsiTheme="majorHAnsi" w:cstheme="majorHAnsi"/>
+        </w:rPr>
+        <w:t>Thực hiện đầy đủ những điều kiện cần thiết đã cam kết trong hợp đồng lao động để người lao động làm việc đạt hiệu quả. Đảm bảo việc làm cho người lao động theo hợp đồng đã ký. Thanh toán đầy đủ, dứt điểm các chế độ và quyền lợi của người lao động đã cam kết trong hợp đồng lao động.</w:t>
+      </w:r>
+    </w:p>
+    <w:p>
+      <w:pPr>
+        <w:rPr>
+          <w:rFonts w:asciiTheme="majorHAnsi" w:hAnsiTheme="majorHAnsi" w:cstheme="majorHAnsi"/>
+        </w:rPr>
+      </w:pPr>
+      <w:r>
+        <w:rPr>
+          <w:rFonts w:asciiTheme="majorHAnsi" w:hAnsiTheme="majorHAnsi" w:cstheme="majorHAnsi"/>
+          <w:b/>
+          <w:bCs/>
+        </w:rPr>
+        <w:t>4.2 Quyền hạn:</w:t>
+      </w:r>
+    </w:p>
+    <w:p>
+      <w:pPr>
+        <w:rPr>
+          <w:rFonts w:asciiTheme="majorHAnsi" w:hAnsiTheme="majorHAnsi" w:cstheme="majorHAnsi"/>
+        </w:rPr>
+      </w:pPr>
+      <w:r>
+        <w:rPr>
+          <w:rFonts w:asciiTheme="majorHAnsi" w:hAnsiTheme="majorHAnsi" w:cstheme="majorHAnsi"/>
+        </w:rPr>
+        <w:t>Có quyền điều chuyển tạm thời người lao động, tạm ngừng việc, thay đổi, tạm hoãn, chấm dứt hợp đồng lao động và áp dụng các biện pháp kỷ luật theo quy định của pháp luật lao động.</w:t>
+      </w:r>
+    </w:p>
+    <w:p>
+      <w:pPr>
+        <w:rPr>
+          <w:rFonts w:asciiTheme="majorHAnsi" w:hAnsiTheme="majorHAnsi" w:cstheme="majorHAnsi"/>
+          <w:b/>
+          <w:bCs/>
+        </w:rPr>
+      </w:pPr>
+      <w:r>
+        <w:rPr>
+          <w:rFonts w:asciiTheme="majorHAnsi" w:hAnsiTheme="majorHAnsi" w:cstheme="majorHAnsi"/>
+          <w:b/>
+          <w:bCs/>
+        </w:rPr>
+        <w:t>Điều 5: Điều khoản chung</w:t>
+      </w:r>
+    </w:p>
+    <w:p>
+      <w:pPr>
+        <w:rPr>
+          <w:rFonts w:asciiTheme="majorHAnsi" w:hAnsiTheme="majorHAnsi" w:cstheme="majorHAnsi"/>
+        </w:rPr>
+      </w:pPr>
+      <w:r>
+        <w:rPr>
+          <w:rFonts w:asciiTheme="majorHAnsi" w:hAnsiTheme="majorHAnsi" w:cstheme="majorHAnsi"/>
+          <w:b/>
+          <w:bCs/>
+        </w:rPr>
+        <w:t>5.1 Những thỏa thuận khác:</w:t>
+      </w:r>
+    </w:p>
+    <w:p>
+      <w:pPr>
+        <w:rPr>
+          <w:rFonts w:asciiTheme="majorHAnsi" w:hAnsiTheme="majorHAnsi" w:cstheme="majorHAnsi"/>
+        </w:rPr>
+      </w:pPr>
+      <w:r>
+        <w:rPr>
+          <w:rFonts w:asciiTheme="majorHAnsi" w:hAnsiTheme="majorHAnsi" w:cstheme="majorHAnsi"/>
+        </w:rPr>
+        <w:t>.............................................................................................</w:t>
+      </w:r>
+    </w:p>
+    <w:p>
+      <w:pPr>
+        <w:rPr>
+          <w:rFonts w:asciiTheme="majorHAnsi" w:hAnsiTheme="majorHAnsi" w:cstheme="majorHAnsi"/>
+        </w:rPr>
+      </w:pPr>
+      <w:r>
+        <w:rPr>
+          <w:rFonts w:asciiTheme="majorHAnsi" w:hAnsiTheme="majorHAnsi" w:cstheme="majorHAnsi"/>
+        </w:rPr>
+        <w:t>.............................................................................................</w:t>
+      </w:r>
+    </w:p>
+    <w:p>
+      <w:pPr>
+        <w:rPr>
+          <w:rFonts w:asciiTheme="majorHAnsi" w:hAnsiTheme="majorHAnsi" w:cstheme="majorHAnsi"/>
+        </w:rPr>
+      </w:pPr>
+      <w:r>
+        <w:rPr>
+          <w:rFonts w:asciiTheme="majorHAnsi" w:hAnsiTheme="majorHAnsi" w:cstheme="majorHAnsi"/>
+          <w:b/>
+          <w:bCs/>
+        </w:rPr>
+        <w:t xml:space="preserve">5.2 Hợp đồng lao động có hiệu lực </w:t>
+      </w:r>
+      <w:r>
+        <w:rPr>
+          <w:rFonts w:asciiTheme="majorHAnsi" w:hAnsiTheme="majorHAnsi" w:cstheme="majorHAnsi"/>
+        </w:rPr>
+        <w:t>từ ngày ….. tháng ...năm …..đến ngày … tháng … năm …</w:t>
+      </w:r>
+    </w:p>
+    <w:p>
+      <w:pPr>
+        <w:rPr>
+          <w:rFonts w:asciiTheme="majorHAnsi" w:hAnsiTheme="majorHAnsi" w:cstheme="majorHAnsi"/>
+          <w:b/>
+          <w:bCs/>
+        </w:rPr>
+      </w:pPr>
+      <w:r>
+        <w:rPr>
+          <w:rFonts w:asciiTheme="majorHAnsi" w:hAnsiTheme="majorHAnsi" w:cstheme="majorHAnsi"/>
+          <w:b/>
+          <w:bCs/>
+        </w:rPr>
+        <w:t>Điều 6: Hợp đồng lao động này làm thành 02 bản</w:t>
+      </w:r>
+    </w:p>
+    <w:p>
+      <w:pPr>
+        <w:rPr>
+          <w:rFonts w:asciiTheme="majorHAnsi" w:hAnsiTheme="majorHAnsi" w:cstheme="majorHAnsi"/>
+          <w:lang w:val="en-US"/>
+        </w:rPr>
+      </w:pPr>
+      <w:r>
+        <w:rPr>
+          <w:rFonts w:asciiTheme="majorHAnsi" w:hAnsiTheme="majorHAnsi" w:cstheme="majorHAnsi"/>
+          <w:lang w:val="en-US"/>
+        </w:rPr>
+        <w:t>- 01 bản do người lao động giữ.</w:t>
+      </w:r>
+    </w:p>
+    <w:p>
+      <w:pPr>
+        <w:rPr>
+          <w:rFonts w:asciiTheme="majorHAnsi" w:hAnsiTheme="majorHAnsi" w:cstheme="majorHAnsi"/>
+          <w:lang w:val="en-US"/>
+        </w:rPr>
+      </w:pPr>
+      <w:r>
+        <w:rPr>
+          <w:rFonts w:asciiTheme="majorHAnsi" w:hAnsiTheme="majorHAnsi" w:cstheme="majorHAnsi"/>
+          <w:lang w:val="en-US"/>
+        </w:rPr>
+        <w:t>- 01 bản do người sử dụng lao động giữ.</w:t>
+      </w:r>
+    </w:p>
+    <w:p>
+      <w:pPr>
+        <w:rPr>
+          <w:rFonts w:asciiTheme="majorHAnsi" w:hAnsiTheme="majorHAnsi" w:cstheme="majorHAnsi"/>
+          <w:lang w:val="en-US"/>
+        </w:rPr>
+      </w:pPr>
+    </w:p>
+    <w:p>
+      <w:pPr>
+        <w:rPr>
+          <w:rFonts w:asciiTheme="majorHAnsi" w:hAnsiTheme="majorHAnsi" w:cstheme="majorHAnsi"/>
+          <w:lang w:val="en-US"/>
+        </w:rPr>
+      </w:pPr>
+      <w:r>
+        <w:rPr>
+          <w:rFonts w:asciiTheme="majorHAnsi" w:hAnsiTheme="majorHAnsi" w:cstheme="majorHAnsi"/>
+          <w:b/>
+          <w:bCs/>
+          <w:lang w:val="en-US"/>
+        </w:rPr>
+        <w:t>           Người lao động                                        Người sử dụng lao động</w:t>
+      </w:r>
+    </w:p>
+    <w:p>
+      <w:pPr>
+        <w:rPr>
+          <w:rFonts w:asciiTheme="majorHAnsi" w:hAnsiTheme="majorHAnsi" w:cstheme="majorHAnsi"/>
+          <w:lang w:val="en-US"/>
+        </w:rPr>
+      </w:pPr>
+      <w:r>
+        <w:rPr>
+          <w:rFonts w:asciiTheme="majorHAnsi" w:hAnsiTheme="majorHAnsi" w:cstheme="majorHAnsi"/>
+          <w:lang w:val="en-US"/>
+        </w:rPr>
+        <w:t>            (ký tên)                                                    (ký tên, đóng dấu)</w:t>
+      </w:r>
+    </w:p>
+    <w:p>
+      <w:pPr>
+        <w:rPr>
+          <w:rFonts w:asciiTheme="majorHAnsi" w:hAnsiTheme="majorHAnsi" w:cstheme="majorHAnsi"/>
+          <w:lang w:val="en-US"/>
+        </w:rPr>
+      </w:pPr>
+    </w:p>
+    <w:p>
+      <w:pPr>
+        <w:rPr>
+          <w:rFonts w:asciiTheme="majorHAnsi" w:hAnsiTheme="majorHAnsi" w:cstheme="majorHAnsi"/>
+          <w:lang w:val="en-US"/>
+        </w:rPr>
+      </w:pPr>
+    </w:p>
+    <w:p>
+      <w:pPr>
+        <w:rPr>
+          <w:rFonts w:asciiTheme="majorHAnsi" w:hAnsiTheme="majorHAnsi" w:cstheme="majorHAnsi"/>
+          <w:lang w:val="en-US"/>
+        </w:rPr>
+      </w:pPr>
     </w:p>
     <w:sectPr>
       <w:pgSz w:w="11906" w:h="16838"/>
@@ -652,7 +1834,6 @@
   <w:style w:type="character" w:default="1" w:styleId="DefaultParagraphFont">
     <w:name w:val="Default Paragraph Font"/>
     <w:uiPriority w:val="1"/>
-    <w:semiHidden/>
     <w:unhideWhenUsed/>
   </w:style>
   <w:style w:type="table" w:default="1" w:styleId="TableNormal">

</xml_diff>